<commit_message>
docs: add Certificate for Business Closure document
</commit_message>
<xml_diff>
--- a/public/Certificates and Dashboard (Culiat)/Certificate for Business Closure.docx
+++ b/public/Certificates and Dashboard (Culiat)/Certificate for Business Closure.docx
@@ -161,15 +161,7 @@
           <w:b/>
           <w:sz w:val="24"/>
         </w:rPr>
-        <w:t>business_</w:t>
-      </w:r>
-      <w:proofErr w:type="gramStart"/>
-      <w:r>
-        <w:rPr>
-          <w:b/>
-          <w:sz w:val="24"/>
-        </w:rPr>
-        <w:t>name</w:t>
+        <w:t>business_name</w:t>
       </w:r>
       <w:proofErr w:type="spellEnd"/>
       <w:r>
@@ -184,44 +176,43 @@
           <w:b/>
           <w:sz w:val="24"/>
         </w:rPr>
+        <w:t xml:space="preserve">, </w:t>
+      </w:r>
+      <w:r>
+        <w:rPr>
+          <w:sz w:val="24"/>
+        </w:rPr>
+        <w:t xml:space="preserve">with registered business address located at </w:t>
+      </w:r>
+      <w:r>
+        <w:rPr>
+          <w:b/>
+          <w:sz w:val="24"/>
+        </w:rPr>
+        <w:t>{</w:t>
+      </w:r>
+      <w:proofErr w:type="spellStart"/>
+      <w:r>
+        <w:rPr>
+          <w:b/>
+          <w:sz w:val="24"/>
+        </w:rPr>
+        <w:t>business_full_address</w:t>
+      </w:r>
+      <w:proofErr w:type="spellEnd"/>
+      <w:r>
+        <w:rPr>
+          <w:b/>
+          <w:sz w:val="24"/>
+        </w:rPr>
+        <w:t>}</w:t>
+      </w:r>
+      <w:r>
+        <w:rPr>
+          <w:b/>
+          <w:sz w:val="24"/>
+        </w:rPr>
         <w:t>,</w:t>
-      </w:r>
-      <w:proofErr w:type="gramEnd"/>
-      <w:r>
-        <w:rPr>
-          <w:b/>
-          <w:sz w:val="24"/>
-        </w:rPr>
-        <w:t xml:space="preserve"> </w:t>
-      </w:r>
-      <w:r>
-        <w:rPr>
-          <w:sz w:val="24"/>
-        </w:rPr>
-        <w:t xml:space="preserve">with registered business address located at </w:t>
-      </w:r>
-      <w:r>
-        <w:rPr>
-          <w:b/>
-          <w:sz w:val="24"/>
-        </w:rPr>
-        <w:t>{</w:t>
-      </w:r>
-      <w:proofErr w:type="spellStart"/>
-      <w:r>
-        <w:rPr>
-          <w:b/>
-          <w:sz w:val="24"/>
-        </w:rPr>
-        <w:t>business_full_address</w:t>
-      </w:r>
-      <w:proofErr w:type="spellEnd"/>
-      <w:r>
-        <w:rPr>
-          <w:b/>
-          <w:sz w:val="24"/>
-        </w:rPr>
-        <w:t>}</w:t>
       </w:r>
       <w:r>
         <w:rPr>
@@ -317,15 +308,7 @@
           <w:b/>
           <w:sz w:val="24"/>
         </w:rPr>
-        <w:t>full_</w:t>
-      </w:r>
-      <w:proofErr w:type="gramStart"/>
-      <w:r>
-        <w:rPr>
-          <w:b/>
-          <w:sz w:val="24"/>
-        </w:rPr>
-        <w:t>name</w:t>
+        <w:t>full_name</w:t>
       </w:r>
       <w:proofErr w:type="spellEnd"/>
       <w:r>
@@ -339,14 +322,7 @@
         <w:rPr>
           <w:sz w:val="24"/>
         </w:rPr>
-        <w:t>, Owner</w:t>
-      </w:r>
-      <w:proofErr w:type="gramEnd"/>
-      <w:r>
-        <w:rPr>
-          <w:sz w:val="24"/>
-        </w:rPr>
-        <w:t xml:space="preserve"> of the above-mentioned establishment as requirement for</w:t>
+        <w:t>, Owner of the above-mentioned establishment as requirement for</w:t>
       </w:r>
       <w:r>
         <w:rPr>
@@ -859,6 +835,7 @@
   <w:style w:type="character" w:default="1" w:styleId="DefaultParagraphFont">
     <w:name w:val="Default Paragraph Font"/>
     <w:uiPriority w:val="1"/>
+    <w:semiHidden/>
     <w:unhideWhenUsed/>
   </w:style>
   <w:style w:type="table" w:default="1" w:styleId="TableNormal">

</xml_diff>

<commit_message>
feat: added footnote and control number for the generated document request.
</commit_message>
<xml_diff>
--- a/public/Certificates and Dashboard (Culiat)/Certificate for Business Closure.docx
+++ b/public/Certificates and Dashboard (Culiat)/Certificate for Business Closure.docx
@@ -478,6 +478,224 @@
         </w:rPr>
         <w:t>.</w:t>
       </w:r>
+    </w:p>
+    <w:p>
+      <w:pPr>
+        <w:spacing w:line="244" w:lineRule="auto"/>
+        <w:ind w:left="2157" w:right="37" w:firstLine="360"/>
+        <w:jc w:val="both"/>
+        <w:rPr>
+          <w:sz w:val="26"/>
+        </w:rPr>
+      </w:pPr>
+    </w:p>
+    <w:p>
+      <w:pPr>
+        <w:spacing w:line="244" w:lineRule="auto"/>
+        <w:ind w:left="2157" w:right="37" w:firstLine="360"/>
+        <w:jc w:val="both"/>
+        <w:rPr>
+          <w:sz w:val="26"/>
+        </w:rPr>
+      </w:pPr>
+    </w:p>
+    <w:p>
+      <w:pPr>
+        <w:spacing w:line="244" w:lineRule="auto"/>
+        <w:ind w:left="2157" w:right="37" w:firstLine="360"/>
+        <w:jc w:val="both"/>
+        <w:rPr>
+          <w:sz w:val="26"/>
+        </w:rPr>
+      </w:pPr>
+    </w:p>
+    <w:p>
+      <w:pPr>
+        <w:spacing w:line="244" w:lineRule="auto"/>
+        <w:ind w:left="2157" w:right="37" w:firstLine="360"/>
+        <w:jc w:val="both"/>
+        <w:rPr>
+          <w:sz w:val="26"/>
+        </w:rPr>
+      </w:pPr>
+    </w:p>
+    <w:p>
+      <w:pPr>
+        <w:spacing w:line="244" w:lineRule="auto"/>
+        <w:ind w:left="2157" w:right="37" w:firstLine="360"/>
+        <w:jc w:val="both"/>
+        <w:rPr>
+          <w:sz w:val="26"/>
+        </w:rPr>
+      </w:pPr>
+    </w:p>
+    <w:p>
+      <w:pPr>
+        <w:spacing w:line="244" w:lineRule="auto"/>
+        <w:ind w:left="2157" w:right="37" w:firstLine="360"/>
+        <w:jc w:val="both"/>
+        <w:rPr>
+          <w:sz w:val="26"/>
+        </w:rPr>
+      </w:pPr>
+    </w:p>
+    <w:p>
+      <w:pPr>
+        <w:spacing w:line="244" w:lineRule="auto"/>
+        <w:ind w:left="2157" w:right="37" w:firstLine="360"/>
+        <w:jc w:val="both"/>
+        <w:rPr>
+          <w:sz w:val="26"/>
+        </w:rPr>
+      </w:pPr>
+    </w:p>
+    <w:p>
+      <w:pPr>
+        <w:spacing w:line="244" w:lineRule="auto"/>
+        <w:ind w:left="2157" w:right="37" w:firstLine="360"/>
+        <w:jc w:val="both"/>
+        <w:rPr>
+          <w:sz w:val="26"/>
+        </w:rPr>
+      </w:pPr>
+    </w:p>
+    <w:p>
+      <w:pPr>
+        <w:spacing w:line="244" w:lineRule="auto"/>
+        <w:ind w:left="2157" w:right="37" w:firstLine="360"/>
+        <w:jc w:val="both"/>
+        <w:rPr>
+          <w:sz w:val="26"/>
+        </w:rPr>
+      </w:pPr>
+    </w:p>
+    <w:p>
+      <w:pPr>
+        <w:spacing w:line="244" w:lineRule="auto"/>
+        <w:ind w:left="2157" w:right="37" w:firstLine="360"/>
+        <w:jc w:val="both"/>
+        <w:rPr>
+          <w:sz w:val="26"/>
+        </w:rPr>
+      </w:pPr>
+    </w:p>
+    <w:p>
+      <w:pPr>
+        <w:spacing w:line="244" w:lineRule="auto"/>
+        <w:ind w:left="2157" w:right="37" w:firstLine="360"/>
+        <w:jc w:val="both"/>
+        <w:rPr>
+          <w:sz w:val="26"/>
+        </w:rPr>
+      </w:pPr>
+    </w:p>
+    <w:p>
+      <w:pPr>
+        <w:spacing w:line="244" w:lineRule="auto"/>
+        <w:ind w:right="37"/>
+        <w:jc w:val="both"/>
+        <w:rPr>
+          <w:sz w:val="26"/>
+        </w:rPr>
+      </w:pPr>
+    </w:p>
+    <w:p>
+      <w:pPr>
+        <w:pStyle w:val="BodyText"/>
+        <w:spacing w:before="225" w:line="247" w:lineRule="auto"/>
+        <w:ind w:left="1437" w:right="42" w:firstLine="720"/>
+        <w:jc w:val="both"/>
+        <w:rPr>
+          <w:b w:val="0"/>
+          <w:bCs w:val="0"/>
+        </w:rPr>
+      </w:pPr>
+      <w:r>
+        <w:rPr>
+          <w:b w:val="0"/>
+          <w:bCs w:val="0"/>
+          <w:sz w:val="20"/>
+          <w:szCs w:val="20"/>
+        </w:rPr>
+        <w:t xml:space="preserve">Control </w:t>
+      </w:r>
+      <w:proofErr w:type="gramStart"/>
+      <w:r>
+        <w:rPr>
+          <w:b w:val="0"/>
+          <w:bCs w:val="0"/>
+          <w:sz w:val="20"/>
+          <w:szCs w:val="20"/>
+        </w:rPr>
+        <w:t>No :</w:t>
+      </w:r>
+      <w:proofErr w:type="gramEnd"/>
+      <w:r>
+        <w:rPr>
+          <w:b w:val="0"/>
+          <w:bCs w:val="0"/>
+          <w:sz w:val="20"/>
+          <w:szCs w:val="20"/>
+        </w:rPr>
+        <w:t xml:space="preserve"> {</w:t>
+      </w:r>
+      <w:proofErr w:type="spellStart"/>
+      <w:r>
+        <w:rPr>
+          <w:b w:val="0"/>
+          <w:bCs w:val="0"/>
+          <w:sz w:val="20"/>
+          <w:szCs w:val="20"/>
+        </w:rPr>
+        <w:t>control_number</w:t>
+      </w:r>
+      <w:proofErr w:type="spellEnd"/>
+      <w:r>
+        <w:rPr>
+          <w:b w:val="0"/>
+          <w:bCs w:val="0"/>
+          <w:sz w:val="20"/>
+          <w:szCs w:val="20"/>
+        </w:rPr>
+        <w:t>}</w:t>
+      </w:r>
+    </w:p>
+    <w:p>
+      <w:pPr>
+        <w:pStyle w:val="BodyText"/>
+        <w:spacing w:before="225" w:line="247" w:lineRule="auto"/>
+        <w:ind w:left="2157" w:right="42"/>
+        <w:jc w:val="both"/>
+        <w:rPr>
+          <w:b w:val="0"/>
+          <w:bCs w:val="0"/>
+          <w:i/>
+          <w:iCs/>
+          <w:sz w:val="20"/>
+          <w:szCs w:val="20"/>
+        </w:rPr>
+      </w:pPr>
+      <w:r>
+        <w:rPr>
+          <w:b w:val="0"/>
+          <w:bCs w:val="0"/>
+          <w:i/>
+          <w:iCs/>
+          <w:sz w:val="20"/>
+          <w:szCs w:val="20"/>
+        </w:rPr>
+        <w:t>"This document is online generated at www.barangayculiat.com and is valid without a dry seal. Its authenticity can be verified through the official website using the Control Number provided."</w:t>
+      </w:r>
+    </w:p>
+    <w:p>
+      <w:pPr>
+        <w:spacing w:line="244" w:lineRule="auto"/>
+        <w:ind w:left="2157" w:right="37" w:firstLine="360"/>
+        <w:jc w:val="both"/>
+        <w:rPr>
+          <w:sz w:val="26"/>
+        </w:rPr>
+      </w:pPr>
     </w:p>
     <w:sectPr>
       <w:type w:val="continuous"/>

</xml_diff>